<commit_message>
wijzigingen: veel commentaar toegevoegd om de code uit te leggen. Veel nietcoderende delen weggehaald. Materialize css stylesheet toegevoegd en veel onderdelen aangepast zodat knoppen, vinkjes ed werken. materialize zorgt ook voor containers die schermindeling verzorgen. Daarnaast is de site responsive. Ook is het menu aangepast. Rechts is het menu wat iedereen ziet, links komen de admin menu's. Ook het menu in responsive en verschijnt links in een apart veld. Ook zijn er twee funcites toegevoegd die de tabellen anders weergeven. 1 tabel zorgt voor een omdraaiing van kolommen en rijen (trans) de ander voor een responsive functie die beter werkt op mobiel.
</commit_message>
<xml_diff>
--- a/doc/Vox zelfstudie inschrijfsysteem beheerdershandleiding.docx
+++ b/doc/Vox zelfstudie inschrijfsysteem beheerdershandleiding.docx
@@ -4708,7 +4708,19 @@
         <w:rPr>
           <w:lang w:eastAsia="nl-NL"/>
         </w:rPr>
-        <w:t>In het veld daaronder zie je de lijst met leerlingen en daarachter de mogelijke tags. De tags zijn in het format dag-uur-docent geschreven. Bijvoorbeeld ma2piet staat voor maandag 2</w:t>
+        <w:t>In het veld daaronder zie je de lijst met leerlingen en daarachter de mogelijke tags. De tags zijn in het format dag-uur-docent geschreven. Bijvoorbeeld ma2</w:t>
+      </w:r>
+      <w:r>
+        <w:rPr>
+          <w:lang w:eastAsia="nl-NL"/>
+        </w:rPr>
+        <w:t>-</w:t>
+      </w:r>
+      <w:r>
+        <w:rPr>
+          <w:lang w:eastAsia="nl-NL"/>
+        </w:rPr>
+        <w:t>piet staat voor maandag 2</w:t>
       </w:r>
       <w:r>
         <w:rPr>
@@ -8648,6 +8660,49 @@
     </w:p>
     <w:p>
       <w:pPr>
+        <w:rPr>
+          <w:lang w:val="en-US" w:eastAsia="nl-NL"/>
+        </w:rPr>
+      </w:pPr>
+      <w:r>
+        <w:rPr>
+          <w:lang w:eastAsia="nl-NL"/>
+        </w:rPr>
+        <w:lastRenderedPageBreak/>
+        <w:br w:type="page"/>
+      </w:r>
+    </w:p>
+    <w:p>
+      <w:pPr>
+        <w:rPr>
+          <w:lang w:val="en-US" w:eastAsia="nl-NL"/>
+        </w:rPr>
+      </w:pPr>
+      <w:r>
+        <w:rPr>
+          <w:lang w:val="en-US" w:eastAsia="nl-NL"/>
+        </w:rPr>
+        <w:lastRenderedPageBreak/>
+        <w:br w:type="page"/>
+      </w:r>
+    </w:p>
+    <w:p>
+      <w:pPr>
+        <w:rPr>
+          <w:lang w:val="en-US" w:eastAsia="nl-NL"/>
+        </w:rPr>
+      </w:pPr>
+    </w:p>
+    <w:p>
+      <w:pPr>
+        <w:pStyle w:val="Lijstalinea"/>
+        <w:rPr>
+          <w:lang w:val="en-US" w:eastAsia="nl-NL"/>
+        </w:rPr>
+      </w:pPr>
+    </w:p>
+    <w:p>
+      <w:pPr>
         <w:pStyle w:val="Duidelijkcitaat"/>
         <w:rPr>
           <w:lang w:eastAsia="nl-NL"/>
@@ -8657,7 +8712,6 @@
         <w:rPr>
           <w:lang w:eastAsia="nl-NL"/>
         </w:rPr>
-        <w:lastRenderedPageBreak/>
         <w:t>Opties in de docentenhandleiding</w:t>
       </w:r>
     </w:p>
@@ -10193,7 +10247,6 @@
   <w:style w:type="character" w:default="1" w:styleId="Standaardalinea-lettertype">
     <w:name w:val="Default Paragraph Font"/>
     <w:uiPriority w:val="1"/>
-    <w:semiHidden/>
     <w:unhideWhenUsed/>
   </w:style>
   <w:style w:type="table" w:default="1" w:styleId="Standaardtabel">

</xml_diff>